<commit_message>
new .gitignore && updated Lab4
</commit_message>
<xml_diff>
--- a/[CST356] - Lab4/[CST356] - Lab4.docx
+++ b/[CST356] - Lab4/[CST356] - Lab4.docx
@@ -642,158 +642,284 @@
       <w:r>
         <w:t>[</w:t>
       </w:r>
+      <w:r>
+        <w:rPr>
+          <w:b/>
+          <w:color w:val="00B050"/>
+        </w:rPr>
+        <w:t>X</w:t>
+      </w:r>
+      <w:r>
+        <w:t xml:space="preserve">] </w:t>
+      </w:r>
+      <w:r>
+        <w:t>Run the application to make sure it is still functioning as expected.</w:t>
+      </w:r>
+    </w:p>
+    <w:p>
+      <w:pPr>
+        <w:ind w:left="360"/>
+      </w:pPr>
+      <w:r>
+        <w:t>[</w:t>
+      </w:r>
+      <w:r>
+        <w:rPr>
+          <w:b/>
+          <w:color w:val="00B050"/>
+        </w:rPr>
+        <w:t>X</w:t>
+      </w:r>
+      <w:r>
+        <w:t xml:space="preserve">] </w:t>
+      </w:r>
+      <w:r>
+        <w:t>Implement the Details, Delete and Edit functions that are accessible at the end of each User in the User list.  (Look at the example app for help)</w:t>
+      </w:r>
+    </w:p>
+    <w:p>
+      <w:r>
+        <w:rPr>
+          <w:b/>
+          <w:bCs/>
+        </w:rPr>
+        <w:t>Exercise 3 (Look at the example app for help)</w:t>
+      </w:r>
+    </w:p>
+    <w:p>
+      <w:pPr>
+        <w:ind w:left="360"/>
+        <w:rPr>
+          <w:b/>
+          <w:color w:val="00B050"/>
+        </w:rPr>
+      </w:pPr>
+      <w:r>
+        <w:t>[</w:t>
+      </w:r>
+      <w:r>
+        <w:rPr>
+          <w:b/>
+          <w:color w:val="00B050"/>
+        </w:rPr>
+        <w:t>X</w:t>
+      </w:r>
+      <w:r>
+        <w:t xml:space="preserve">] </w:t>
+      </w:r>
+      <w:r>
+        <w:t xml:space="preserve">Add another entity to your application that is "related" to the User entity.  Remember to add a </w:t>
+      </w:r>
+      <w:proofErr w:type="spellStart"/>
+      <w:r>
+        <w:t>DbSet</w:t>
+      </w:r>
+      <w:proofErr w:type="spellEnd"/>
+      <w:r>
+        <w:t xml:space="preserve"> collection for your new entity to your </w:t>
+      </w:r>
+      <w:proofErr w:type="spellStart"/>
+      <w:r>
+        <w:t>DbContext</w:t>
+      </w:r>
+      <w:proofErr w:type="spellEnd"/>
+      <w:r>
+        <w:t xml:space="preserve"> class.</w:t>
+      </w:r>
+      <w:r>
+        <w:br/>
+      </w:r>
+      <w:r>
+        <w:br/>
+      </w:r>
+      <w:r>
+        <w:tab/>
+      </w:r>
+      <w:r>
+        <w:rPr>
+          <w:b/>
+          <w:color w:val="00B050"/>
+        </w:rPr>
+        <w:t>Added Pets class that is related to the User entity.</w:t>
+      </w:r>
+    </w:p>
+    <w:p>
+      <w:pPr>
+        <w:ind w:left="360"/>
+        <w:rPr>
+          <w:b/>
+          <w:color w:val="00B050"/>
+        </w:rPr>
+      </w:pPr>
+      <w:r>
+        <w:t>[</w:t>
+      </w:r>
+      <w:r>
+        <w:rPr>
+          <w:b/>
+          <w:color w:val="00B050"/>
+        </w:rPr>
+        <w:t>X</w:t>
+      </w:r>
+      <w:r>
+        <w:t xml:space="preserve">] </w:t>
+      </w:r>
+      <w:r>
+        <w:t>In the User list view, add another action for viewing a list of the new entity you added.</w:t>
+      </w:r>
+      <w:r>
+        <w:br/>
+      </w:r>
+      <w:r>
+        <w:br/>
+      </w:r>
+      <w:r>
+        <w:tab/>
+      </w:r>
+      <w:r>
+        <w:rPr>
+          <w:b/>
+          <w:color w:val="00B050"/>
+        </w:rPr>
+        <w:t>Added a new action link to Views</w:t>
+      </w:r>
+      <w:r>
+        <w:rPr>
+          <w:b/>
+          <w:color w:val="00B050"/>
+        </w:rPr>
+        <w:sym w:font="Wingdings" w:char="F0E0"/>
+      </w:r>
+      <w:r>
+        <w:rPr>
+          <w:b/>
+          <w:color w:val="00B050"/>
+        </w:rPr>
+        <w:t xml:space="preserve"> User </w:t>
+      </w:r>
+      <w:r>
+        <w:rPr>
+          <w:b/>
+          <w:color w:val="00B050"/>
+        </w:rPr>
+        <w:sym w:font="Wingdings" w:char="F0E0"/>
+      </w:r>
+      <w:r>
+        <w:rPr>
+          <w:b/>
+          <w:color w:val="00B050"/>
+        </w:rPr>
+        <w:t xml:space="preserve"> List to display a link of pets associated with the ID</w:t>
+      </w:r>
+    </w:p>
+    <w:p>
+      <w:pPr>
+        <w:ind w:left="360"/>
+      </w:pPr>
+      <w:r>
+        <w:t>[</w:t>
+      </w:r>
+      <w:r>
+        <w:rPr>
+          <w:b/>
+          <w:color w:val="00B050"/>
+        </w:rPr>
+        <w:t>X</w:t>
+      </w:r>
+      <w:r>
+        <w:t xml:space="preserve">] </w:t>
+      </w:r>
+      <w:r>
+        <w:t xml:space="preserve">Create actions and corresponding views for listing and creating your new entity.  Use view models rather </w:t>
+      </w:r>
+      <w:proofErr w:type="spellStart"/>
+      <w:r>
+        <w:t>then</w:t>
+      </w:r>
+      <w:proofErr w:type="spellEnd"/>
+      <w:r>
+        <w:t xml:space="preserve"> interacting in directly with the new entity model.</w:t>
+      </w:r>
+      <w:r>
+        <w:br/>
+      </w:r>
+      <w:r>
+        <w:br/>
+      </w:r>
+    </w:p>
+    <w:p>
+      <w:pPr>
+        <w:ind w:left="360"/>
+      </w:pPr>
+      <w:r>
+        <w:t>[</w:t>
+      </w:r>
+      <w:r>
+        <w:rPr>
+          <w:b/>
+          <w:color w:val="00B050"/>
+        </w:rPr>
+        <w:t>X</w:t>
+      </w:r>
+      <w:r>
+        <w:t xml:space="preserve">] </w:t>
+      </w:r>
+      <w:r>
+        <w:t>Run the application:</w:t>
+      </w:r>
+      <w:r>
+        <w:br/>
+      </w:r>
+      <w:r>
+        <w:br/>
+      </w:r>
+    </w:p>
+    <w:p>
+      <w:pPr>
+        <w:ind w:left="1080"/>
+      </w:pPr>
+      <w:r>
+        <w:t>[</w:t>
+      </w:r>
+      <w:r>
+        <w:rPr>
+          <w:b/>
+          <w:color w:val="00B050"/>
+        </w:rPr>
+        <w:t>X</w:t>
+      </w:r>
+      <w:r>
+        <w:t xml:space="preserve">] </w:t>
+      </w:r>
+      <w:r>
+        <w:t>Test to see if you can access the list for your new entity from the User list.</w:t>
+      </w:r>
+      <w:r>
+        <w:br/>
+      </w:r>
+      <w:r>
+        <w:br/>
+      </w:r>
+    </w:p>
+    <w:p>
+      <w:pPr>
+        <w:ind w:left="1080"/>
+      </w:pPr>
+      <w:r>
+        <w:t>[</w:t>
+      </w:r>
+      <w:r>
+        <w:rPr>
+          <w:b/>
+          <w:color w:val="00B050"/>
+        </w:rPr>
+        <w:t>X</w:t>
+      </w:r>
+      <w:r>
+        <w:t xml:space="preserve">] </w:t>
+      </w:r>
       <w:bookmarkStart w:id="0" w:name="_GoBack"/>
-      <w:r>
-        <w:rPr>
-          <w:b/>
-          <w:color w:val="00B050"/>
-        </w:rPr>
-        <w:t>X</w:t>
-      </w:r>
       <w:bookmarkEnd w:id="0"/>
-      <w:r>
-        <w:t xml:space="preserve">] </w:t>
-      </w:r>
-      <w:r>
-        <w:t>Run the application to make sure it is still functioning as expected.</w:t>
-      </w:r>
-    </w:p>
-    <w:p>
-      <w:pPr>
-        <w:numPr>
-          <w:ilvl w:val="0"/>
-          <w:numId w:val="2"/>
-        </w:numPr>
-      </w:pPr>
-      <w:r>
-        <w:t>Implement the Details, Delete and Edit functions that are accessible at the end of each User in the User list.  (Look at the example app for help)</w:t>
-      </w:r>
-    </w:p>
-    <w:p>
-      <w:r>
-        <w:rPr>
-          <w:b/>
-          <w:bCs/>
-        </w:rPr>
-        <w:t>Exercise 3 (Look at the example app for help)</w:t>
-      </w:r>
-    </w:p>
-    <w:p>
-      <w:pPr>
-        <w:numPr>
-          <w:ilvl w:val="0"/>
-          <w:numId w:val="3"/>
-        </w:numPr>
-      </w:pPr>
-      <w:r>
-        <w:t xml:space="preserve">Add another entity to your application that is "related" to the User entity.  Remember to add a </w:t>
-      </w:r>
-      <w:proofErr w:type="spellStart"/>
-      <w:r>
-        <w:t>DbSet</w:t>
-      </w:r>
-      <w:proofErr w:type="spellEnd"/>
-      <w:r>
-        <w:t xml:space="preserve"> collection for your new entity to your </w:t>
-      </w:r>
-      <w:proofErr w:type="spellStart"/>
-      <w:r>
-        <w:t>DbContext</w:t>
-      </w:r>
-      <w:proofErr w:type="spellEnd"/>
-      <w:r>
-        <w:t xml:space="preserve"> class.</w:t>
-      </w:r>
-      <w:r>
-        <w:br/>
-      </w:r>
-      <w:r>
-        <w:br/>
-      </w:r>
-    </w:p>
-    <w:p>
-      <w:pPr>
-        <w:numPr>
-          <w:ilvl w:val="0"/>
-          <w:numId w:val="3"/>
-        </w:numPr>
-      </w:pPr>
-      <w:r>
-        <w:t>In the User list view, add another action for viewing a list of the new entity you added.</w:t>
-      </w:r>
-      <w:r>
-        <w:br/>
-      </w:r>
-      <w:r>
-        <w:br/>
-      </w:r>
-    </w:p>
-    <w:p>
-      <w:pPr>
-        <w:numPr>
-          <w:ilvl w:val="0"/>
-          <w:numId w:val="3"/>
-        </w:numPr>
-      </w:pPr>
-      <w:r>
-        <w:t xml:space="preserve">Create actions and corresponding views for listing and creating your new entity.  Use view models rather </w:t>
-      </w:r>
-      <w:proofErr w:type="spellStart"/>
-      <w:r>
-        <w:t>then</w:t>
-      </w:r>
-      <w:proofErr w:type="spellEnd"/>
-      <w:r>
-        <w:t xml:space="preserve"> interacting in directly with the new entity model.</w:t>
-      </w:r>
-      <w:r>
-        <w:br/>
-      </w:r>
-      <w:r>
-        <w:br/>
-      </w:r>
-    </w:p>
-    <w:p>
-      <w:pPr>
-        <w:numPr>
-          <w:ilvl w:val="0"/>
-          <w:numId w:val="3"/>
-        </w:numPr>
-      </w:pPr>
-      <w:r>
-        <w:t>Run the application:</w:t>
-      </w:r>
-      <w:r>
-        <w:br/>
-      </w:r>
-      <w:r>
-        <w:br/>
-      </w:r>
-    </w:p>
-    <w:p>
-      <w:pPr>
-        <w:numPr>
-          <w:ilvl w:val="1"/>
-          <w:numId w:val="3"/>
-        </w:numPr>
-      </w:pPr>
-      <w:r>
-        <w:t>Test to see if you can access the list for your new entity from the User list.</w:t>
-      </w:r>
-      <w:r>
-        <w:br/>
-      </w:r>
-      <w:r>
-        <w:br/>
-      </w:r>
-    </w:p>
-    <w:p>
-      <w:pPr>
-        <w:numPr>
-          <w:ilvl w:val="1"/>
-          <w:numId w:val="3"/>
-        </w:numPr>
-      </w:pPr>
       <w:r>
         <w:t>Test to see if you can create an instance of your new entity from the list for your new entity.</w:t>
       </w:r>

</xml_diff>